<commit_message>
Update YOLOX training guide with latest changes
</commit_message>
<xml_diff>
--- a/YOLOX_Custom_Training_Guide.docx
+++ b/YOLOX_Custom_Training_Guide.docx
@@ -306,14 +306,96 @@
         <w:rPr>
           <w:color w:val="FF0000"/>
         </w:rPr>
-        <w:t xml:space="preserve">” </w:t>
-      </w:r>
-      <w:proofErr w:type="gramStart"/>
+        <w:t>” then</w:t>
+      </w:r>
       <w:r>
         <w:rPr>
           <w:color w:val="FF0000"/>
         </w:rPr>
-        <w:t xml:space="preserve">then </w:t>
+        <w:t xml:space="preserve"> check your </w:t>
+      </w:r>
+      <w:proofErr w:type="spellStart"/>
+      <w:r>
+        <w:rPr>
+          <w:color w:val="FF0000"/>
+        </w:rPr>
+        <w:t>json</w:t>
+      </w:r>
+      <w:proofErr w:type="spellEnd"/>
+      <w:r>
+        <w:rPr>
+          <w:color w:val="FF0000"/>
+        </w:rPr>
+        <w:t xml:space="preserve"> file if it contains any key named with “</w:t>
+      </w:r>
+      <w:proofErr w:type="spellStart"/>
+      <w:r>
+        <w:rPr>
+          <w:color w:val="FF0000"/>
+        </w:rPr>
+        <w:t>file_name</w:t>
+      </w:r>
+      <w:proofErr w:type="spellEnd"/>
+      <w:r>
+        <w:rPr>
+          <w:color w:val="FF0000"/>
+        </w:rPr>
+        <w:t xml:space="preserve">”. If </w:t>
+      </w:r>
+      <w:proofErr w:type="gramStart"/>
+      <w:r>
+        <w:rPr>
+          <w:color w:val="FF0000"/>
+        </w:rPr>
+        <w:t>not</w:t>
+      </w:r>
+      <w:proofErr w:type="gramEnd"/>
+      <w:r>
+        <w:rPr>
+          <w:color w:val="FF0000"/>
+        </w:rPr>
+        <w:t xml:space="preserve"> then take the </w:t>
+      </w:r>
+      <w:proofErr w:type="spellStart"/>
+      <w:r>
+        <w:rPr>
+          <w:color w:val="FF0000"/>
+        </w:rPr>
+        <w:t>basename</w:t>
+      </w:r>
+      <w:proofErr w:type="spellEnd"/>
+      <w:r>
+        <w:rPr>
+          <w:color w:val="FF0000"/>
+        </w:rPr>
+        <w:t xml:space="preserve"> of COCO URL and replace it </w:t>
+      </w:r>
+      <w:proofErr w:type="gramStart"/>
+      <w:r>
+        <w:rPr>
+          <w:color w:val="FF0000"/>
+        </w:rPr>
+        <w:t>in</w:t>
+      </w:r>
+      <w:proofErr w:type="gramEnd"/>
+      <w:r>
+        <w:rPr>
+          <w:color w:val="FF0000"/>
+        </w:rPr>
+        <w:t xml:space="preserve"> yolox/tools/demo.py </w:t>
+      </w:r>
+      <w:proofErr w:type="gramStart"/>
+      <w:r>
+        <w:rPr>
+          <w:color w:val="FF0000"/>
+        </w:rPr>
+        <w:t>file</w:t>
+      </w:r>
+      <w:r>
+        <w:rPr>
+          <w:color w:val="FF0000"/>
+        </w:rPr>
+        <w:t xml:space="preserve"> </w:t>
       </w:r>
       <w:r>
         <w:rPr>
@@ -443,6 +525,7 @@
         <w:pStyle w:val="Heading1"/>
       </w:pPr>
       <w:r>
+        <w:lastRenderedPageBreak/>
         <w:t>4. YOLOX Experiment Configuration</w:t>
       </w:r>
     </w:p>
@@ -476,7 +559,6 @@
         <w:pStyle w:val="Heading1"/>
       </w:pPr>
       <w:r>
-        <w:lastRenderedPageBreak/>
         <w:t>5. Training the Model</w:t>
       </w:r>
     </w:p>
@@ -741,6 +823,7 @@
     </w:p>
     <w:p>
       <w:r>
+        <w:lastRenderedPageBreak/>
         <w:t>bash</w:t>
       </w:r>
     </w:p>
@@ -820,7 +903,6 @@
           <w:color w:val="222222"/>
           <w:shd w:val="clear" w:color="auto" w:fill="FFFFFF"/>
         </w:rPr>
-        <w:lastRenderedPageBreak/>
         <w:t>( change</w:t>
       </w:r>
       <w:proofErr w:type="gramEnd"/>
@@ -966,6 +1048,7 @@
     <w:p/>
     <w:p>
       <w:r>
+        <w:lastRenderedPageBreak/>
         <w:t>**TensorRT:**</w:t>
       </w:r>
     </w:p>
@@ -985,7 +1068,6 @@
         <w:pStyle w:val="Heading1"/>
       </w:pPr>
       <w:r>
-        <w:lastRenderedPageBreak/>
         <w:t>10. Troubleshooting</w:t>
       </w:r>
     </w:p>
@@ -1008,6 +1090,73 @@
     <w:p>
       <w:r>
         <w:t>- **IndexError in Visualize**: Happens if your dataset class indices exceed the default list. Use dynamic mapping.</w:t>
+      </w:r>
+    </w:p>
+    <w:p>
+      <w:r>
+        <w:t>-**</w:t>
+      </w:r>
+      <w:proofErr w:type="spellStart"/>
+      <w:r>
+        <w:t>File_name</w:t>
+      </w:r>
+      <w:proofErr w:type="spellEnd"/>
+      <w:r>
+        <w:t xml:space="preserve"> Error*</w:t>
+      </w:r>
+      <w:proofErr w:type="gramStart"/>
+      <w:r>
+        <w:t>* :</w:t>
+      </w:r>
+      <w:proofErr w:type="gramEnd"/>
+      <w:r>
+        <w:t xml:space="preserve"> </w:t>
+      </w:r>
+      <w:r>
+        <w:t>If you encounter any error regarding “</w:t>
+      </w:r>
+      <w:proofErr w:type="spellStart"/>
+      <w:r>
+        <w:t>file_name</w:t>
+      </w:r>
+      <w:proofErr w:type="spellEnd"/>
+      <w:r>
+        <w:t xml:space="preserve">” then check your </w:t>
+      </w:r>
+      <w:proofErr w:type="spellStart"/>
+      <w:r>
+        <w:t>json</w:t>
+      </w:r>
+      <w:proofErr w:type="spellEnd"/>
+      <w:r>
+        <w:t xml:space="preserve"> file if it contains any key named with “</w:t>
+      </w:r>
+      <w:proofErr w:type="spellStart"/>
+      <w:r>
+        <w:t>file_name</w:t>
+      </w:r>
+      <w:proofErr w:type="spellEnd"/>
+      <w:r>
+        <w:t xml:space="preserve">”. If </w:t>
+      </w:r>
+      <w:proofErr w:type="gramStart"/>
+      <w:r>
+        <w:t>not</w:t>
+      </w:r>
+      <w:proofErr w:type="gramEnd"/>
+      <w:r>
+        <w:t xml:space="preserve"> then take the </w:t>
+      </w:r>
+      <w:proofErr w:type="spellStart"/>
+      <w:r>
+        <w:t>basename</w:t>
+      </w:r>
+      <w:proofErr w:type="spellEnd"/>
+      <w:r>
+        <w:t xml:space="preserve"> of COCO URL and replace it in yolox/tools/demo.py file</w:t>
+      </w:r>
+      <w:r>
+        <w:t>.</w:t>
       </w:r>
     </w:p>
     <w:p>

</xml_diff>